<commit_message>
changes to the verslag
</commit_message>
<xml_diff>
--- a/VerslagRH.docx
+++ b/VerslagRH.docx
@@ -147,7 +147,10 @@
         <w:t>[] aan autoposities</w:t>
       </w:r>
       <w:r>
-        <w:t xml:space="preserve">, en die voor elke unieke autopositie </w:t>
+        <w:t>, en die voor elke unie</w:t>
+      </w:r>
+      <w:r>
+        <w:t xml:space="preserve">ke autopositie </w:t>
       </w:r>
       <w:proofErr w:type="spellStart"/>
       <w:r>
@@ -155,7 +158,10 @@
       </w:r>
       <w:proofErr w:type="spellEnd"/>
       <w:r>
-        <w:t>[] uniek is.</w:t>
+        <w:t>[] uniek zijn</w:t>
+      </w:r>
+      <w:r>
+        <w:t>.</w:t>
       </w:r>
     </w:p>
     <w:p>
@@ -174,10 +180,28 @@
       </w:r>
       <w:proofErr w:type="spellEnd"/>
       <w:r>
-        <w:t xml:space="preserve"> wordt gedaan door uit een List&lt;State&gt;[] de lijst </w:t>
-      </w:r>
-      <w:r>
-        <w:t xml:space="preserve">met de laagste heuristiekwaarde te pakken die bestaat. Die laagste index wordt onder het toevoegen van net berekende volgende </w:t>
+        <w:t xml:space="preserve"> wordt gedaan door uit een </w:t>
+      </w:r>
+      <w:r>
+        <w:t xml:space="preserve">priority que, geïmplementeerd als een </w:t>
+      </w:r>
+      <w:r>
+        <w:t>List&lt;State&gt;[]</w:t>
+      </w:r>
+      <w:r>
+        <w:t>,</w:t>
+      </w:r>
+      <w:r>
+        <w:t xml:space="preserve"> de lijst </w:t>
+      </w:r>
+      <w:r>
+        <w:t>met de laagste heuristiekwaarde</w:t>
+      </w:r>
+      <w:r>
+        <w:t>n</w:t>
+      </w:r>
+      <w:r>
+        <w:t xml:space="preserve"> te pakken die bestaat. Die laagste index wordt onder het toevoegen van net berekende volgende </w:t>
       </w:r>
       <w:proofErr w:type="spellStart"/>
       <w:r>
@@ -233,7 +257,10 @@
         <w:pStyle w:val="Geenafstand"/>
       </w:pPr>
       <w:r>
-        <w:t xml:space="preserve">Ik denk dat het </w:t>
+        <w:t>Het</w:t>
+      </w:r>
+      <w:r>
+        <w:t xml:space="preserve"> </w:t>
       </w:r>
       <w:proofErr w:type="spellStart"/>
       <w:r>
@@ -247,16 +274,86 @@
         <w:t xml:space="preserve">checken </w:t>
       </w:r>
       <w:r>
-        <w:t>van auto’s een bottleneck is omdat dat</w:t>
-      </w:r>
-      <w:r>
-        <w:t xml:space="preserve"> in O(n^2) gaat.</w:t>
-      </w:r>
-      <w:r>
-        <w:t xml:space="preserve"> </w:t>
+        <w:t>van auto</w:t>
+      </w:r>
+      <w:r>
+        <w:t>’</w:t>
+      </w:r>
+      <w:r>
+        <w:t>s</w:t>
+      </w:r>
+      <w:r>
+        <w:t xml:space="preserve"> is</w:t>
+      </w:r>
+      <w:r>
+        <w:t xml:space="preserve"> een bottleneck is omdat dat</w:t>
+      </w:r>
+      <w:r>
+        <w:t xml:space="preserve"> in O(n</w:t>
+      </w:r>
+      <w:r>
+        <w:rPr>
+          <w:vertAlign w:val="superscript"/>
+        </w:rPr>
+        <w:t>2</w:t>
+      </w:r>
+      <w:r>
+        <w:t>) gaa</w:t>
+      </w:r>
+      <w:r>
+        <w:t xml:space="preserve">t, maar omdat n maximaal 26 is, is dit niet zo erg. </w:t>
+      </w:r>
+    </w:p>
+    <w:p>
+      <w:pPr>
+        <w:pStyle w:val="Geenafstand"/>
+      </w:pPr>
+      <w:r>
+        <w:t xml:space="preserve">Een andere bottleneck is de manier waarop de priority que is opgebouwd. De List&lt;State&gt;[] </w:t>
+      </w:r>
+      <w:proofErr w:type="spellStart"/>
+      <w:r>
+        <w:t>resized</w:t>
+      </w:r>
+      <w:proofErr w:type="spellEnd"/>
+      <w:r>
+        <w:t xml:space="preserve"> namelijk wanneer de heuristiek hoger wordt dan de arraylengte. Om dit op te lossen beginnen we bij een arraylengte van 25, wat niet vreselijk groot is in geheugengebruik termen, maar groot genoeg om veel Rush </w:t>
+      </w:r>
+      <w:proofErr w:type="spellStart"/>
+      <w:r>
+        <w:t>Hour</w:t>
+      </w:r>
+      <w:proofErr w:type="spellEnd"/>
+      <w:r>
+        <w:t xml:space="preserve"> borden op te k</w:t>
+      </w:r>
+      <w:r>
+        <w:t xml:space="preserve">unnen lossen zonder te </w:t>
+      </w:r>
+      <w:proofErr w:type="spellStart"/>
+      <w:r>
+        <w:t>rezisen</w:t>
+      </w:r>
+      <w:proofErr w:type="spellEnd"/>
+      <w:r>
+        <w:t>. Dit o</w:t>
+      </w:r>
+      <w:r>
+        <w:t xml:space="preserve">mdat 25 zetten voor een optimale Rush </w:t>
+      </w:r>
+      <w:proofErr w:type="spellStart"/>
+      <w:r>
+        <w:t>H</w:t>
       </w:r>
       <w:bookmarkStart w:id="0" w:name="_GoBack"/>
       <w:bookmarkEnd w:id="0"/>
+      <w:r>
+        <w:t>our</w:t>
+      </w:r>
+      <w:proofErr w:type="spellEnd"/>
+      <w:r>
+        <w:t xml:space="preserve"> oplossing eigenlijk al veel is. </w:t>
+      </w:r>
     </w:p>
     <w:sectPr>
       <w:pgSz w:w="11906" w:h="16838"/>

</xml_diff>